<commit_message>
cleaner version of the code, added bootstrap styling, added instructions in README
</commit_message>
<xml_diff>
--- a/uploads/test.docx
+++ b/uploads/test.docx
@@ -4,12 +4,23 @@
   <w:body>
     <w:p>
       <w:r>
-        <w:t>This is the content of test.</w:t>
-      </w:r>
-      <w:r>
-        <w:t xml:space="preserve"> First name</w:t>
+        <w:t>First name</w:t>
       </w:r>
     </w:p>
+    <w:p/>
+    <w:p>
+      <w:r>
+        <w:t>Context</w:t>
+      </w:r>
+    </w:p>
+    <w:p/>
+    <w:p>
+      <w:r>
+        <w:t>Test1</w:t>
+      </w:r>
+    </w:p>
+    <w:p/>
+    <w:p/>
     <w:sectPr>
       <w:pgSz w:w="12240" w:h="15840"/>
       <w:pgMar w:top="1440" w:right="1800" w:bottom="1440" w:left="1800" w:gutter="0"/>

</xml_diff>